<commit_message>
finished sql and added sql tables
</commit_message>
<xml_diff>
--- a/Assignment2.docx
+++ b/Assignment2.docx
@@ -36,10 +36,10 @@
           <w:noProof/>
         </w:rPr>
         <w:drawing>
-          <wp:inline distT="0" distB="0" distL="0" distR="0" wp14:anchorId="2DF7FDAD" wp14:editId="1DCB9371">
-            <wp:extent cx="5935980" cy="1051560"/>
-            <wp:effectExtent l="0" t="0" r="7620" b="0"/>
-            <wp:docPr id="520534306" name="Picture 1" descr="A screenshot of a computer&#10;&#10;Description automatically generated"/>
+          <wp:inline distT="0" distB="0" distL="0" distR="0" wp14:anchorId="6220F3AC" wp14:editId="4D89DB61">
+            <wp:extent cx="5932805" cy="1053465"/>
+            <wp:effectExtent l="0" t="0" r="0" b="0"/>
+            <wp:docPr id="244375861" name="Picture 1"/>
             <wp:cNvGraphicFramePr>
               <a:graphicFrameLocks xmlns:a="http://schemas.openxmlformats.org/drawingml/2006/main" noChangeAspect="1"/>
             </wp:cNvGraphicFramePr>
@@ -47,7 +47,7 @@
               <a:graphicData uri="http://schemas.openxmlformats.org/drawingml/2006/picture">
                 <pic:pic xmlns:pic="http://schemas.openxmlformats.org/drawingml/2006/picture">
                   <pic:nvPicPr>
-                    <pic:cNvPr id="520534306" name="Picture 1" descr="A screenshot of a computer&#10;&#10;Description automatically generated"/>
+                    <pic:cNvPr id="0" name="Picture 1"/>
                     <pic:cNvPicPr>
                       <a:picLocks noChangeAspect="1" noChangeArrowheads="1"/>
                     </pic:cNvPicPr>
@@ -68,7 +68,7 @@
                   <pic:spPr bwMode="auto">
                     <a:xfrm>
                       <a:off x="0" y="0"/>
-                      <a:ext cx="5935980" cy="1051560"/>
+                      <a:ext cx="5932805" cy="1053465"/>
                     </a:xfrm>
                     <a:prstGeom prst="rect">
                       <a:avLst/>

</xml_diff>